<commit_message>
Added two more use case tables
</commit_message>
<xml_diff>
--- a/Notes/Labs/Lab6/Lab6.docx
+++ b/Notes/Labs/Lab6/Lab6.docx
@@ -38,7 +38,7 @@
     </w:p>
     <w:tbl>
       <w:tblPr>
-        <w:tblStyle w:val="GridTable4-Accent1"/>
+        <w:tblStyle w:val="Gitternetztabelle4Akzent1"/>
         <w:tblW w:w="9265" w:type="dxa"/>
         <w:tblInd w:w="85" w:type="dxa"/>
         <w:tblLook w:val="04A0" w:firstRow="1" w:lastRow="0" w:firstColumn="1" w:lastColumn="0" w:noHBand="0" w:noVBand="1"/>
@@ -330,7 +330,6 @@
                 <w:szCs w:val="24"/>
               </w:rPr>
             </w:pPr>
-            <w:proofErr w:type="spellStart"/>
             <w:r>
               <w:rPr>
                 <w:rFonts w:ascii="Times New Roman" w:hAnsi="Times New Roman" w:cs="Times New Roman"/>
@@ -339,7 +338,6 @@
               </w:rPr>
               <w:t>Janik</w:t>
             </w:r>
-            <w:proofErr w:type="spellEnd"/>
           </w:p>
         </w:tc>
         <w:tc>
@@ -746,7 +744,7 @@
     </w:p>
     <w:tbl>
       <w:tblPr>
-        <w:tblStyle w:val="GridTable4-Accent1"/>
+        <w:tblStyle w:val="Gitternetztabelle4Akzent1"/>
         <w:tblW w:w="0" w:type="auto"/>
         <w:tblLook w:val="04A0" w:firstRow="1" w:lastRow="0" w:firstColumn="1" w:lastColumn="0" w:noHBand="0" w:noVBand="1"/>
       </w:tblPr>
@@ -2255,6 +2253,9 @@
     </w:p>
     <w:p>
       <w:r>
+        <w:rPr>
+          <w:noProof/>
+        </w:rPr>
         <w:drawing>
           <wp:anchor distT="0" distB="0" distL="114300" distR="114300" simplePos="0" relativeHeight="251658240" behindDoc="0" locked="0" layoutInCell="1" allowOverlap="1" wp14:anchorId="75F64598" wp14:editId="6C75965E">
             <wp:simplePos x="0" y="0"/>
@@ -2320,7 +2321,7 @@
     </w:p>
     <w:tbl>
       <w:tblPr>
-        <w:tblStyle w:val="TableGrid"/>
+        <w:tblStyle w:val="Tabellenraster"/>
         <w:tblW w:w="0" w:type="auto"/>
         <w:tblLook w:val="04A0" w:firstRow="1" w:lastRow="0" w:firstColumn="1" w:lastColumn="0" w:noHBand="0" w:noVBand="1"/>
       </w:tblPr>
@@ -2562,13 +2563,7 @@
               <w:spacing w:line="240" w:lineRule="auto"/>
             </w:pPr>
             <w:r>
-              <w:t xml:space="preserve">A user has </w:t>
-            </w:r>
-            <w:r>
-              <w:t xml:space="preserve">already </w:t>
-            </w:r>
-            <w:r>
-              <w:t>added their pet to the list. A user has already updated their food bank</w:t>
+              <w:t>A user has already added their pet to the list. A user has already updated their food bank</w:t>
             </w:r>
           </w:p>
         </w:tc>
@@ -2715,10 +2710,7 @@
             </w:r>
             <w:proofErr w:type="spellEnd"/>
             <w:r>
-              <w:t xml:space="preserve"> Mobile Application</w:t>
-            </w:r>
-            <w:r>
-              <w:t xml:space="preserve"> on their smart phone</w:t>
+              <w:t xml:space="preserve"> Mobile Application on their smart phone</w:t>
             </w:r>
           </w:p>
         </w:tc>
@@ -2934,7 +2926,7 @@
     </w:p>
     <w:tbl>
       <w:tblPr>
-        <w:tblStyle w:val="TableGrid"/>
+        <w:tblStyle w:val="Tabellenraster"/>
         <w:tblW w:w="0" w:type="auto"/>
         <w:tblLook w:val="04A0" w:firstRow="1" w:lastRow="0" w:firstColumn="1" w:lastColumn="0" w:noHBand="0" w:noVBand="1"/>
       </w:tblPr>
@@ -3039,10 +3031,7 @@
           </w:tcPr>
           <w:p>
             <w:r>
-              <w:t xml:space="preserve">User – </w:t>
-            </w:r>
-            <w:r>
-              <w:t>Add Pet</w:t>
+              <w:t>User – Add Pet</w:t>
             </w:r>
           </w:p>
         </w:tc>
@@ -3067,10 +3056,7 @@
           </w:tcPr>
           <w:p>
             <w:r>
-              <w:t xml:space="preserve">A user accesses and interacts with Bart </w:t>
-            </w:r>
-            <w:r>
-              <w:t>to add a new pet to their pet list</w:t>
+              <w:t>A user accesses and interacts with Bart to add a new pet to their pet list</w:t>
             </w:r>
           </w:p>
         </w:tc>
@@ -3603,7 +3589,7 @@
     </w:p>
     <w:tbl>
       <w:tblPr>
-        <w:tblStyle w:val="TableGrid"/>
+        <w:tblStyle w:val="Tabellenraster"/>
         <w:tblW w:w="0" w:type="auto"/>
         <w:tblLook w:val="04A0" w:firstRow="1" w:lastRow="0" w:firstColumn="1" w:lastColumn="0" w:noHBand="0" w:noVBand="1"/>
       </w:tblPr>
@@ -4279,6 +4265,1436 @@
           <w:p>
             <w:r>
               <w:t>User selects Home Screen from the navigation bar</w:t>
+            </w:r>
+          </w:p>
+        </w:tc>
+      </w:tr>
+    </w:tbl>
+    <w:p/>
+    <w:p/>
+    <w:p/>
+    <w:tbl>
+      <w:tblPr>
+        <w:tblStyle w:val="Tabellenraster"/>
+        <w:tblW w:w="0" w:type="auto"/>
+        <w:tblLook w:val="04A0" w:firstRow="1" w:lastRow="0" w:firstColumn="1" w:lastColumn="0" w:noHBand="0" w:noVBand="1"/>
+      </w:tblPr>
+      <w:tblGrid>
+        <w:gridCol w:w="2155"/>
+        <w:gridCol w:w="630"/>
+        <w:gridCol w:w="6565"/>
+      </w:tblGrid>
+      <w:tr>
+        <w:tc>
+          <w:tcPr>
+            <w:tcW w:w="2155" w:type="dxa"/>
+            <w:shd w:val="clear" w:color="auto" w:fill="4472C4" w:themeFill="accent1"/>
+          </w:tcPr>
+          <w:p>
+            <w:pPr>
+              <w:rPr>
+                <w:color w:val="FFFFFF" w:themeColor="background1"/>
+              </w:rPr>
+            </w:pPr>
+            <w:r>
+              <w:rPr>
+                <w:rFonts w:ascii="Times New Roman" w:hAnsi="Times New Roman" w:cs="Times New Roman"/>
+                <w:sz w:val="24"/>
+                <w:szCs w:val="24"/>
+              </w:rPr>
+              <w:br w:type="column"/>
+            </w:r>
+            <w:r>
+              <w:rPr>
+                <w:color w:val="FFFFFF" w:themeColor="background1"/>
+              </w:rPr>
+              <w:t>Project Name</w:t>
+            </w:r>
+          </w:p>
+        </w:tc>
+        <w:tc>
+          <w:tcPr>
+            <w:tcW w:w="7195" w:type="dxa"/>
+            <w:gridSpan w:val="2"/>
+            <w:shd w:val="clear" w:color="auto" w:fill="4472C4" w:themeFill="accent1"/>
+          </w:tcPr>
+          <w:p>
+            <w:pPr>
+              <w:rPr>
+                <w:color w:val="FFFFFF" w:themeColor="background1"/>
+              </w:rPr>
+            </w:pPr>
+            <w:proofErr w:type="spellStart"/>
+            <w:r>
+              <w:rPr>
+                <w:color w:val="FFFFFF" w:themeColor="background1"/>
+              </w:rPr>
+              <w:t>Bartagamen</w:t>
+            </w:r>
+            <w:proofErr w:type="spellEnd"/>
+          </w:p>
+        </w:tc>
+      </w:tr>
+      <w:tr>
+        <w:tc>
+          <w:tcPr>
+            <w:tcW w:w="2155" w:type="dxa"/>
+            <w:shd w:val="clear" w:color="auto" w:fill="B4C6E7" w:themeFill="accent1" w:themeFillTint="66"/>
+          </w:tcPr>
+          <w:p>
+            <w:r>
+              <w:t>Use Case ID</w:t>
+            </w:r>
+          </w:p>
+        </w:tc>
+        <w:tc>
+          <w:tcPr>
+            <w:tcW w:w="7195" w:type="dxa"/>
+            <w:gridSpan w:val="2"/>
+            <w:shd w:val="clear" w:color="auto" w:fill="FFE599" w:themeFill="accent4" w:themeFillTint="66"/>
+          </w:tcPr>
+          <w:p>
+            <w:r>
+              <w:t>BART_UC-001</w:t>
+            </w:r>
+          </w:p>
+        </w:tc>
+      </w:tr>
+      <w:tr>
+        <w:tc>
+          <w:tcPr>
+            <w:tcW w:w="2155" w:type="dxa"/>
+            <w:shd w:val="clear" w:color="auto" w:fill="B4C6E7" w:themeFill="accent1" w:themeFillTint="66"/>
+          </w:tcPr>
+          <w:p>
+            <w:r>
+              <w:t>Use Case Name</w:t>
+            </w:r>
+          </w:p>
+        </w:tc>
+        <w:tc>
+          <w:tcPr>
+            <w:tcW w:w="7195" w:type="dxa"/>
+            <w:gridSpan w:val="2"/>
+            <w:shd w:val="clear" w:color="auto" w:fill="FFE599" w:themeFill="accent4" w:themeFillTint="66"/>
+          </w:tcPr>
+          <w:p>
+            <w:r>
+              <w:t xml:space="preserve">User – </w:t>
+            </w:r>
+            <w:r>
+              <w:t>Edit</w:t>
+            </w:r>
+            <w:r>
+              <w:t xml:space="preserve"> Pet</w:t>
+            </w:r>
+          </w:p>
+        </w:tc>
+      </w:tr>
+      <w:tr>
+        <w:tc>
+          <w:tcPr>
+            <w:tcW w:w="2155" w:type="dxa"/>
+            <w:shd w:val="clear" w:color="auto" w:fill="B4C6E7" w:themeFill="accent1" w:themeFillTint="66"/>
+          </w:tcPr>
+          <w:p>
+            <w:r>
+              <w:t>User Goal</w:t>
+            </w:r>
+          </w:p>
+        </w:tc>
+        <w:tc>
+          <w:tcPr>
+            <w:tcW w:w="7195" w:type="dxa"/>
+            <w:gridSpan w:val="2"/>
+            <w:shd w:val="clear" w:color="auto" w:fill="FFE599" w:themeFill="accent4" w:themeFillTint="66"/>
+          </w:tcPr>
+          <w:p>
+            <w:r>
+              <w:t xml:space="preserve">A user accesses and interacts with Bart to </w:t>
+            </w:r>
+            <w:r>
+              <w:t>edit</w:t>
+            </w:r>
+            <w:r>
+              <w:t xml:space="preserve"> a new pet </w:t>
+            </w:r>
+            <w:r>
+              <w:t>from</w:t>
+            </w:r>
+            <w:r>
+              <w:t xml:space="preserve"> their pet list</w:t>
+            </w:r>
+          </w:p>
+        </w:tc>
+      </w:tr>
+      <w:tr>
+        <w:tc>
+          <w:tcPr>
+            <w:tcW w:w="2155" w:type="dxa"/>
+            <w:shd w:val="clear" w:color="auto" w:fill="B4C6E7" w:themeFill="accent1" w:themeFillTint="66"/>
+          </w:tcPr>
+          <w:p>
+            <w:r>
+              <w:t>Scope</w:t>
+            </w:r>
+          </w:p>
+        </w:tc>
+        <w:tc>
+          <w:tcPr>
+            <w:tcW w:w="7195" w:type="dxa"/>
+            <w:gridSpan w:val="2"/>
+            <w:shd w:val="clear" w:color="auto" w:fill="FFE599" w:themeFill="accent4" w:themeFillTint="66"/>
+          </w:tcPr>
+          <w:p>
+            <w:r>
+              <w:t>Bart System</w:t>
+            </w:r>
+          </w:p>
+        </w:tc>
+      </w:tr>
+      <w:tr>
+        <w:tc>
+          <w:tcPr>
+            <w:tcW w:w="2155" w:type="dxa"/>
+            <w:shd w:val="clear" w:color="auto" w:fill="B4C6E7" w:themeFill="accent1" w:themeFillTint="66"/>
+          </w:tcPr>
+          <w:p>
+            <w:r>
+              <w:t>Level</w:t>
+            </w:r>
+          </w:p>
+        </w:tc>
+        <w:tc>
+          <w:tcPr>
+            <w:tcW w:w="7195" w:type="dxa"/>
+            <w:gridSpan w:val="2"/>
+            <w:shd w:val="clear" w:color="auto" w:fill="FFE599" w:themeFill="accent4" w:themeFillTint="66"/>
+          </w:tcPr>
+          <w:p>
+            <w:r>
+              <w:t>Primary</w:t>
+            </w:r>
+          </w:p>
+        </w:tc>
+      </w:tr>
+      <w:tr>
+        <w:tc>
+          <w:tcPr>
+            <w:tcW w:w="2155" w:type="dxa"/>
+            <w:shd w:val="clear" w:color="auto" w:fill="B4C6E7" w:themeFill="accent1" w:themeFillTint="66"/>
+          </w:tcPr>
+          <w:p>
+            <w:r>
+              <w:t>Primary Actor</w:t>
+            </w:r>
+          </w:p>
+        </w:tc>
+        <w:tc>
+          <w:tcPr>
+            <w:tcW w:w="7195" w:type="dxa"/>
+            <w:gridSpan w:val="2"/>
+            <w:shd w:val="clear" w:color="auto" w:fill="FFE599" w:themeFill="accent4" w:themeFillTint="66"/>
+          </w:tcPr>
+          <w:p>
+            <w:r>
+              <w:t>User accessing the system</w:t>
+            </w:r>
+          </w:p>
+        </w:tc>
+      </w:tr>
+      <w:tr>
+        <w:tc>
+          <w:tcPr>
+            <w:tcW w:w="2155" w:type="dxa"/>
+            <w:shd w:val="clear" w:color="auto" w:fill="B4C6E7" w:themeFill="accent1" w:themeFillTint="66"/>
+          </w:tcPr>
+          <w:p>
+            <w:r>
+              <w:t>Precondition</w:t>
+            </w:r>
+          </w:p>
+        </w:tc>
+        <w:tc>
+          <w:tcPr>
+            <w:tcW w:w="7195" w:type="dxa"/>
+            <w:gridSpan w:val="2"/>
+            <w:shd w:val="clear" w:color="auto" w:fill="FFE599" w:themeFill="accent4" w:themeFillTint="66"/>
+          </w:tcPr>
+          <w:p>
+            <w:pPr>
+              <w:spacing w:line="240" w:lineRule="auto"/>
+            </w:pPr>
+            <w:r>
+              <w:t>N/A</w:t>
+            </w:r>
+          </w:p>
+        </w:tc>
+      </w:tr>
+      <w:tr>
+        <w:tc>
+          <w:tcPr>
+            <w:tcW w:w="2155" w:type="dxa"/>
+            <w:shd w:val="clear" w:color="auto" w:fill="B4C6E7" w:themeFill="accent1" w:themeFillTint="66"/>
+          </w:tcPr>
+          <w:p>
+            <w:r>
+              <w:t>Minimal Guarantee</w:t>
+            </w:r>
+          </w:p>
+        </w:tc>
+        <w:tc>
+          <w:tcPr>
+            <w:tcW w:w="7195" w:type="dxa"/>
+            <w:gridSpan w:val="2"/>
+            <w:shd w:val="clear" w:color="auto" w:fill="FFE599" w:themeFill="accent4" w:themeFillTint="66"/>
+          </w:tcPr>
+          <w:p>
+            <w:r>
+              <w:t>The user will be able to open the home page.</w:t>
+            </w:r>
+          </w:p>
+        </w:tc>
+      </w:tr>
+      <w:tr>
+        <w:tc>
+          <w:tcPr>
+            <w:tcW w:w="2155" w:type="dxa"/>
+            <w:shd w:val="clear" w:color="auto" w:fill="B4C6E7" w:themeFill="accent1" w:themeFillTint="66"/>
+          </w:tcPr>
+          <w:p>
+            <w:r>
+              <w:t>Success Guarantee</w:t>
+            </w:r>
+          </w:p>
+        </w:tc>
+        <w:tc>
+          <w:tcPr>
+            <w:tcW w:w="7195" w:type="dxa"/>
+            <w:gridSpan w:val="2"/>
+            <w:shd w:val="clear" w:color="auto" w:fill="FFE599" w:themeFill="accent4" w:themeFillTint="66"/>
+          </w:tcPr>
+          <w:p>
+            <w:r>
+              <w:t xml:space="preserve">The user will be able to </w:t>
+            </w:r>
+            <w:r>
+              <w:t>edit</w:t>
+            </w:r>
+            <w:r>
+              <w:t xml:space="preserve"> their pet </w:t>
+            </w:r>
+            <w:r>
+              <w:t>from</w:t>
+            </w:r>
+            <w:r>
+              <w:t xml:space="preserve"> the pet list </w:t>
+            </w:r>
+          </w:p>
+        </w:tc>
+      </w:tr>
+      <w:tr>
+        <w:tc>
+          <w:tcPr>
+            <w:tcW w:w="2155" w:type="dxa"/>
+            <w:shd w:val="clear" w:color="auto" w:fill="B4C6E7" w:themeFill="accent1" w:themeFillTint="66"/>
+          </w:tcPr>
+          <w:p>
+            <w:r>
+              <w:t>Trigger</w:t>
+            </w:r>
+          </w:p>
+        </w:tc>
+        <w:tc>
+          <w:tcPr>
+            <w:tcW w:w="7195" w:type="dxa"/>
+            <w:gridSpan w:val="2"/>
+            <w:shd w:val="clear" w:color="auto" w:fill="FFE599" w:themeFill="accent4" w:themeFillTint="66"/>
+          </w:tcPr>
+          <w:p>
+            <w:r>
+              <w:t xml:space="preserve">The user selects </w:t>
+            </w:r>
+            <w:r>
+              <w:t>Edit</w:t>
+            </w:r>
+            <w:r>
+              <w:t xml:space="preserve"> Pet option on the pet list</w:t>
+            </w:r>
+          </w:p>
+        </w:tc>
+      </w:tr>
+      <w:tr>
+        <w:tc>
+          <w:tcPr>
+            <w:tcW w:w="2155" w:type="dxa"/>
+            <w:shd w:val="clear" w:color="auto" w:fill="B4C6E7" w:themeFill="accent1" w:themeFillTint="66"/>
+          </w:tcPr>
+          <w:p>
+            <w:r>
+              <w:t>Success Scenario</w:t>
+            </w:r>
+          </w:p>
+        </w:tc>
+        <w:tc>
+          <w:tcPr>
+            <w:tcW w:w="630" w:type="dxa"/>
+            <w:shd w:val="clear" w:color="auto" w:fill="B4C6E7" w:themeFill="accent1" w:themeFillTint="66"/>
+          </w:tcPr>
+          <w:p>
+            <w:r>
+              <w:t>Step</w:t>
+            </w:r>
+          </w:p>
+        </w:tc>
+        <w:tc>
+          <w:tcPr>
+            <w:tcW w:w="6565" w:type="dxa"/>
+            <w:shd w:val="clear" w:color="auto" w:fill="B4C6E7" w:themeFill="accent1" w:themeFillTint="66"/>
+          </w:tcPr>
+          <w:p>
+            <w:r>
+              <w:t>Action</w:t>
+            </w:r>
+          </w:p>
+        </w:tc>
+      </w:tr>
+      <w:tr>
+        <w:tc>
+          <w:tcPr>
+            <w:tcW w:w="2155" w:type="dxa"/>
+            <w:shd w:val="clear" w:color="auto" w:fill="B4C6E7" w:themeFill="accent1" w:themeFillTint="66"/>
+          </w:tcPr>
+          <w:p/>
+        </w:tc>
+        <w:tc>
+          <w:tcPr>
+            <w:tcW w:w="630" w:type="dxa"/>
+          </w:tcPr>
+          <w:p>
+            <w:r>
+              <w:t>1.</w:t>
+            </w:r>
+          </w:p>
+        </w:tc>
+        <w:tc>
+          <w:tcPr>
+            <w:tcW w:w="6565" w:type="dxa"/>
+          </w:tcPr>
+          <w:p>
+            <w:r>
+              <w:t xml:space="preserve">User selects </w:t>
+            </w:r>
+            <w:r>
+              <w:rPr>
+                <w:i/>
+                <w:iCs/>
+              </w:rPr>
+              <w:t>Edit</w:t>
+            </w:r>
+            <w:r>
+              <w:rPr>
+                <w:i/>
+                <w:iCs/>
+              </w:rPr>
+              <w:t xml:space="preserve"> Pet</w:t>
+            </w:r>
+            <w:r>
+              <w:t xml:space="preserve"> option from the pet list</w:t>
+            </w:r>
+          </w:p>
+        </w:tc>
+      </w:tr>
+      <w:tr>
+        <w:tc>
+          <w:tcPr>
+            <w:tcW w:w="2155" w:type="dxa"/>
+            <w:shd w:val="clear" w:color="auto" w:fill="B4C6E7" w:themeFill="accent1" w:themeFillTint="66"/>
+          </w:tcPr>
+          <w:p/>
+        </w:tc>
+        <w:tc>
+          <w:tcPr>
+            <w:tcW w:w="630" w:type="dxa"/>
+          </w:tcPr>
+          <w:p>
+            <w:r>
+              <w:t>2.</w:t>
+            </w:r>
+          </w:p>
+        </w:tc>
+        <w:tc>
+          <w:tcPr>
+            <w:tcW w:w="6565" w:type="dxa"/>
+          </w:tcPr>
+          <w:p>
+            <w:r>
+              <w:t xml:space="preserve">System displays </w:t>
+            </w:r>
+            <w:r>
+              <w:t>existing</w:t>
+            </w:r>
+            <w:r>
+              <w:t xml:space="preserve"> pet form</w:t>
+            </w:r>
+          </w:p>
+        </w:tc>
+      </w:tr>
+      <w:tr>
+        <w:tc>
+          <w:tcPr>
+            <w:tcW w:w="2155" w:type="dxa"/>
+            <w:shd w:val="clear" w:color="auto" w:fill="B4C6E7" w:themeFill="accent1" w:themeFillTint="66"/>
+          </w:tcPr>
+          <w:p/>
+        </w:tc>
+        <w:tc>
+          <w:tcPr>
+            <w:tcW w:w="630" w:type="dxa"/>
+          </w:tcPr>
+          <w:p>
+            <w:r>
+              <w:t>3.</w:t>
+            </w:r>
+          </w:p>
+        </w:tc>
+        <w:tc>
+          <w:tcPr>
+            <w:tcW w:w="6565" w:type="dxa"/>
+          </w:tcPr>
+          <w:p>
+            <w:r>
+              <w:t xml:space="preserve">User </w:t>
+            </w:r>
+            <w:r>
+              <w:t>changes</w:t>
+            </w:r>
+            <w:r>
+              <w:t xml:space="preserve"> pet name</w:t>
+            </w:r>
+            <w:r>
+              <w:t xml:space="preserve"> </w:t>
+            </w:r>
+            <w:proofErr w:type="spellStart"/>
+            <w:r>
+              <w:t>an</w:t>
+            </w:r>
+            <w:proofErr w:type="spellEnd"/>
+            <w:r>
+              <w:t>/or</w:t>
+            </w:r>
+            <w:r>
+              <w:t xml:space="preserve"> size</w:t>
+            </w:r>
+            <w:r>
+              <w:t xml:space="preserve"> and/or</w:t>
+            </w:r>
+            <w:r>
+              <w:t xml:space="preserve"> date of birth</w:t>
+            </w:r>
+          </w:p>
+        </w:tc>
+      </w:tr>
+      <w:tr>
+        <w:tc>
+          <w:tcPr>
+            <w:tcW w:w="2155" w:type="dxa"/>
+            <w:shd w:val="clear" w:color="auto" w:fill="B4C6E7" w:themeFill="accent1" w:themeFillTint="66"/>
+          </w:tcPr>
+          <w:p/>
+        </w:tc>
+        <w:tc>
+          <w:tcPr>
+            <w:tcW w:w="630" w:type="dxa"/>
+          </w:tcPr>
+          <w:p>
+            <w:r>
+              <w:t>4.</w:t>
+            </w:r>
+          </w:p>
+        </w:tc>
+        <w:tc>
+          <w:tcPr>
+            <w:tcW w:w="6565" w:type="dxa"/>
+          </w:tcPr>
+          <w:p>
+            <w:r>
+              <w:t xml:space="preserve">User selects </w:t>
+            </w:r>
+            <w:r>
+              <w:rPr>
+                <w:i/>
+                <w:iCs/>
+              </w:rPr>
+              <w:t>Save Pet</w:t>
+            </w:r>
+          </w:p>
+        </w:tc>
+      </w:tr>
+      <w:tr>
+        <w:tc>
+          <w:tcPr>
+            <w:tcW w:w="2155" w:type="dxa"/>
+            <w:shd w:val="clear" w:color="auto" w:fill="B4C6E7" w:themeFill="accent1" w:themeFillTint="66"/>
+          </w:tcPr>
+          <w:p/>
+        </w:tc>
+        <w:tc>
+          <w:tcPr>
+            <w:tcW w:w="630" w:type="dxa"/>
+          </w:tcPr>
+          <w:p>
+            <w:r>
+              <w:t>5.</w:t>
+            </w:r>
+          </w:p>
+        </w:tc>
+        <w:tc>
+          <w:tcPr>
+            <w:tcW w:w="6565" w:type="dxa"/>
+          </w:tcPr>
+          <w:p>
+            <w:r>
+              <w:t xml:space="preserve">System updates </w:t>
+            </w:r>
+            <w:r>
+              <w:rPr>
+                <w:i/>
+                <w:iCs/>
+              </w:rPr>
+              <w:t>Database</w:t>
+            </w:r>
+            <w:r>
+              <w:t xml:space="preserve"> with new pet info</w:t>
+            </w:r>
+          </w:p>
+        </w:tc>
+      </w:tr>
+      <w:tr>
+        <w:tc>
+          <w:tcPr>
+            <w:tcW w:w="2155" w:type="dxa"/>
+            <w:shd w:val="clear" w:color="auto" w:fill="B4C6E7" w:themeFill="accent1" w:themeFillTint="66"/>
+          </w:tcPr>
+          <w:p/>
+        </w:tc>
+        <w:tc>
+          <w:tcPr>
+            <w:tcW w:w="630" w:type="dxa"/>
+          </w:tcPr>
+          <w:p>
+            <w:r>
+              <w:t>6.</w:t>
+            </w:r>
+          </w:p>
+        </w:tc>
+        <w:tc>
+          <w:tcPr>
+            <w:tcW w:w="6565" w:type="dxa"/>
+          </w:tcPr>
+          <w:p>
+            <w:r>
+              <w:t xml:space="preserve">System displays </w:t>
+            </w:r>
+            <w:r>
+              <w:rPr>
+                <w:i/>
+                <w:iCs/>
+              </w:rPr>
+              <w:t>Home Screen</w:t>
+            </w:r>
+          </w:p>
+        </w:tc>
+      </w:tr>
+      <w:tr>
+        <w:tc>
+          <w:tcPr>
+            <w:tcW w:w="2155" w:type="dxa"/>
+            <w:shd w:val="clear" w:color="auto" w:fill="B4C6E7" w:themeFill="accent1" w:themeFillTint="66"/>
+          </w:tcPr>
+          <w:p>
+            <w:r>
+              <w:t>Extensions</w:t>
+            </w:r>
+          </w:p>
+        </w:tc>
+        <w:tc>
+          <w:tcPr>
+            <w:tcW w:w="7195" w:type="dxa"/>
+            <w:gridSpan w:val="2"/>
+            <w:shd w:val="clear" w:color="auto" w:fill="B4C6E7" w:themeFill="accent1" w:themeFillTint="66"/>
+          </w:tcPr>
+          <w:p>
+            <w:r>
+              <w:t>Branch Scenarios</w:t>
+            </w:r>
+          </w:p>
+        </w:tc>
+      </w:tr>
+      <w:tr>
+        <w:tc>
+          <w:tcPr>
+            <w:tcW w:w="2155" w:type="dxa"/>
+            <w:shd w:val="clear" w:color="auto" w:fill="B4C6E7" w:themeFill="accent1" w:themeFillTint="66"/>
+          </w:tcPr>
+          <w:p>
+            <w:pPr>
+              <w:jc w:val="right"/>
+            </w:pPr>
+            <w:r>
+              <w:t>4a, 5a, 6a</w:t>
+            </w:r>
+          </w:p>
+        </w:tc>
+        <w:tc>
+          <w:tcPr>
+            <w:tcW w:w="7195" w:type="dxa"/>
+            <w:gridSpan w:val="2"/>
+          </w:tcPr>
+          <w:p>
+            <w:r>
+              <w:t xml:space="preserve">User selects </w:t>
+            </w:r>
+            <w:r>
+              <w:rPr>
+                <w:i/>
+                <w:iCs/>
+              </w:rPr>
+              <w:t>Home Screen</w:t>
+            </w:r>
+            <w:r>
+              <w:t xml:space="preserve"> from the navigation bar</w:t>
+            </w:r>
+          </w:p>
+        </w:tc>
+      </w:tr>
+      <w:tr>
+        <w:tc>
+          <w:tcPr>
+            <w:tcW w:w="2155" w:type="dxa"/>
+            <w:shd w:val="clear" w:color="auto" w:fill="B4C6E7" w:themeFill="accent1" w:themeFillTint="66"/>
+          </w:tcPr>
+          <w:p>
+            <w:pPr>
+              <w:jc w:val="right"/>
+            </w:pPr>
+            <w:r>
+              <w:t>2a, 3a</w:t>
+            </w:r>
+          </w:p>
+        </w:tc>
+        <w:tc>
+          <w:tcPr>
+            <w:tcW w:w="7195" w:type="dxa"/>
+            <w:gridSpan w:val="2"/>
+          </w:tcPr>
+          <w:p>
+            <w:r>
+              <w:t xml:space="preserve">User selects </w:t>
+            </w:r>
+            <w:r>
+              <w:rPr>
+                <w:i/>
+                <w:iCs/>
+              </w:rPr>
+              <w:t>Cancel</w:t>
+            </w:r>
+            <w:r>
+              <w:t xml:space="preserve"> option</w:t>
+            </w:r>
+          </w:p>
+        </w:tc>
+      </w:tr>
+    </w:tbl>
+    <w:p/>
+    <w:tbl>
+      <w:tblPr>
+        <w:tblStyle w:val="Tabellenraster"/>
+        <w:tblW w:w="0" w:type="auto"/>
+        <w:tblLook w:val="04A0" w:firstRow="1" w:lastRow="0" w:firstColumn="1" w:lastColumn="0" w:noHBand="0" w:noVBand="1"/>
+      </w:tblPr>
+      <w:tblGrid>
+        <w:gridCol w:w="2515"/>
+        <w:gridCol w:w="630"/>
+        <w:gridCol w:w="6205"/>
+      </w:tblGrid>
+      <w:tr>
+        <w:tc>
+          <w:tcPr>
+            <w:tcW w:w="2515" w:type="dxa"/>
+            <w:shd w:val="clear" w:color="auto" w:fill="4472C4" w:themeFill="accent1"/>
+          </w:tcPr>
+          <w:p>
+            <w:pPr>
+              <w:rPr>
+                <w:color w:val="FFFFFF" w:themeColor="background1"/>
+              </w:rPr>
+            </w:pPr>
+            <w:r>
+              <w:rPr>
+                <w:rFonts w:ascii="Times New Roman" w:hAnsi="Times New Roman" w:cs="Times New Roman"/>
+                <w:sz w:val="24"/>
+                <w:szCs w:val="24"/>
+              </w:rPr>
+              <w:lastRenderedPageBreak/>
+              <w:br w:type="column"/>
+            </w:r>
+            <w:r>
+              <w:rPr>
+                <w:color w:val="FFFFFF" w:themeColor="background1"/>
+              </w:rPr>
+              <w:t>Project Name</w:t>
+            </w:r>
+          </w:p>
+        </w:tc>
+        <w:tc>
+          <w:tcPr>
+            <w:tcW w:w="6835" w:type="dxa"/>
+            <w:gridSpan w:val="2"/>
+            <w:shd w:val="clear" w:color="auto" w:fill="4472C4" w:themeFill="accent1"/>
+          </w:tcPr>
+          <w:p>
+            <w:pPr>
+              <w:rPr>
+                <w:color w:val="FFFFFF" w:themeColor="background1"/>
+              </w:rPr>
+            </w:pPr>
+            <w:proofErr w:type="spellStart"/>
+            <w:r>
+              <w:rPr>
+                <w:color w:val="FFFFFF" w:themeColor="background1"/>
+              </w:rPr>
+              <w:t>Bartagamen</w:t>
+            </w:r>
+            <w:proofErr w:type="spellEnd"/>
+          </w:p>
+        </w:tc>
+      </w:tr>
+      <w:tr>
+        <w:tc>
+          <w:tcPr>
+            <w:tcW w:w="2515" w:type="dxa"/>
+            <w:shd w:val="clear" w:color="auto" w:fill="B4C6E7" w:themeFill="accent1" w:themeFillTint="66"/>
+          </w:tcPr>
+          <w:p>
+            <w:r>
+              <w:t>Use Case ID</w:t>
+            </w:r>
+          </w:p>
+        </w:tc>
+        <w:tc>
+          <w:tcPr>
+            <w:tcW w:w="6835" w:type="dxa"/>
+            <w:gridSpan w:val="2"/>
+            <w:shd w:val="clear" w:color="auto" w:fill="FFE599" w:themeFill="accent4" w:themeFillTint="66"/>
+          </w:tcPr>
+          <w:p>
+            <w:r>
+              <w:t>BART_UC-001</w:t>
+            </w:r>
+          </w:p>
+        </w:tc>
+      </w:tr>
+      <w:tr>
+        <w:tc>
+          <w:tcPr>
+            <w:tcW w:w="2515" w:type="dxa"/>
+            <w:shd w:val="clear" w:color="auto" w:fill="B4C6E7" w:themeFill="accent1" w:themeFillTint="66"/>
+          </w:tcPr>
+          <w:p>
+            <w:r>
+              <w:t>Use Case Name</w:t>
+            </w:r>
+          </w:p>
+        </w:tc>
+        <w:tc>
+          <w:tcPr>
+            <w:tcW w:w="6835" w:type="dxa"/>
+            <w:gridSpan w:val="2"/>
+            <w:shd w:val="clear" w:color="auto" w:fill="FFE599" w:themeFill="accent4" w:themeFillTint="66"/>
+          </w:tcPr>
+          <w:p>
+            <w:r>
+              <w:t xml:space="preserve">User – </w:t>
+            </w:r>
+            <w:r>
+              <w:t>Add food</w:t>
+            </w:r>
+          </w:p>
+        </w:tc>
+      </w:tr>
+      <w:tr>
+        <w:tc>
+          <w:tcPr>
+            <w:tcW w:w="2515" w:type="dxa"/>
+            <w:shd w:val="clear" w:color="auto" w:fill="B4C6E7" w:themeFill="accent1" w:themeFillTint="66"/>
+          </w:tcPr>
+          <w:p>
+            <w:r>
+              <w:t>User Goal</w:t>
+            </w:r>
+          </w:p>
+        </w:tc>
+        <w:tc>
+          <w:tcPr>
+            <w:tcW w:w="6835" w:type="dxa"/>
+            <w:gridSpan w:val="2"/>
+            <w:shd w:val="clear" w:color="auto" w:fill="FFE599" w:themeFill="accent4" w:themeFillTint="66"/>
+          </w:tcPr>
+          <w:p>
+            <w:r>
+              <w:t xml:space="preserve">A user accesses and interacts with Bart to </w:t>
+            </w:r>
+            <w:r>
+              <w:t>add</w:t>
+            </w:r>
+            <w:r>
+              <w:t xml:space="preserve"> </w:t>
+            </w:r>
+            <w:r>
+              <w:t>a portion of food to</w:t>
+            </w:r>
+            <w:r>
+              <w:t xml:space="preserve"> the list</w:t>
+            </w:r>
+          </w:p>
+        </w:tc>
+      </w:tr>
+      <w:tr>
+        <w:tc>
+          <w:tcPr>
+            <w:tcW w:w="2515" w:type="dxa"/>
+            <w:shd w:val="clear" w:color="auto" w:fill="B4C6E7" w:themeFill="accent1" w:themeFillTint="66"/>
+          </w:tcPr>
+          <w:p>
+            <w:r>
+              <w:t>Scope</w:t>
+            </w:r>
+          </w:p>
+        </w:tc>
+        <w:tc>
+          <w:tcPr>
+            <w:tcW w:w="6835" w:type="dxa"/>
+            <w:gridSpan w:val="2"/>
+            <w:shd w:val="clear" w:color="auto" w:fill="FFE599" w:themeFill="accent4" w:themeFillTint="66"/>
+          </w:tcPr>
+          <w:p>
+            <w:r>
+              <w:t>Bart System</w:t>
+            </w:r>
+          </w:p>
+        </w:tc>
+      </w:tr>
+      <w:tr>
+        <w:tc>
+          <w:tcPr>
+            <w:tcW w:w="2515" w:type="dxa"/>
+            <w:shd w:val="clear" w:color="auto" w:fill="B4C6E7" w:themeFill="accent1" w:themeFillTint="66"/>
+          </w:tcPr>
+          <w:p>
+            <w:r>
+              <w:t>Level</w:t>
+            </w:r>
+          </w:p>
+        </w:tc>
+        <w:tc>
+          <w:tcPr>
+            <w:tcW w:w="6835" w:type="dxa"/>
+            <w:gridSpan w:val="2"/>
+            <w:shd w:val="clear" w:color="auto" w:fill="FFE599" w:themeFill="accent4" w:themeFillTint="66"/>
+          </w:tcPr>
+          <w:p>
+            <w:r>
+              <w:t>Sub-function</w:t>
+            </w:r>
+          </w:p>
+        </w:tc>
+      </w:tr>
+      <w:tr>
+        <w:tc>
+          <w:tcPr>
+            <w:tcW w:w="2515" w:type="dxa"/>
+            <w:shd w:val="clear" w:color="auto" w:fill="B4C6E7" w:themeFill="accent1" w:themeFillTint="66"/>
+          </w:tcPr>
+          <w:p>
+            <w:r>
+              <w:t>Primary Actor</w:t>
+            </w:r>
+          </w:p>
+        </w:tc>
+        <w:tc>
+          <w:tcPr>
+            <w:tcW w:w="6835" w:type="dxa"/>
+            <w:gridSpan w:val="2"/>
+            <w:shd w:val="clear" w:color="auto" w:fill="FFE599" w:themeFill="accent4" w:themeFillTint="66"/>
+          </w:tcPr>
+          <w:p>
+            <w:r>
+              <w:t>User accessing the system</w:t>
+            </w:r>
+          </w:p>
+        </w:tc>
+      </w:tr>
+      <w:tr>
+        <w:tc>
+          <w:tcPr>
+            <w:tcW w:w="2515" w:type="dxa"/>
+            <w:shd w:val="clear" w:color="auto" w:fill="B4C6E7" w:themeFill="accent1" w:themeFillTint="66"/>
+          </w:tcPr>
+          <w:p>
+            <w:r>
+              <w:t>Precondition</w:t>
+            </w:r>
+          </w:p>
+        </w:tc>
+        <w:tc>
+          <w:tcPr>
+            <w:tcW w:w="6835" w:type="dxa"/>
+            <w:gridSpan w:val="2"/>
+            <w:shd w:val="clear" w:color="auto" w:fill="FFE599" w:themeFill="accent4" w:themeFillTint="66"/>
+          </w:tcPr>
+          <w:p>
+            <w:pPr>
+              <w:spacing w:line="240" w:lineRule="auto"/>
+            </w:pPr>
+            <w:r>
+              <w:t xml:space="preserve">Type of food is available in </w:t>
+            </w:r>
+            <w:r>
+              <w:t xml:space="preserve">the </w:t>
+            </w:r>
+            <w:r>
+              <w:t>system</w:t>
+            </w:r>
+          </w:p>
+        </w:tc>
+      </w:tr>
+      <w:tr>
+        <w:tc>
+          <w:tcPr>
+            <w:tcW w:w="2515" w:type="dxa"/>
+            <w:shd w:val="clear" w:color="auto" w:fill="B4C6E7" w:themeFill="accent1" w:themeFillTint="66"/>
+          </w:tcPr>
+          <w:p>
+            <w:r>
+              <w:t>Minimal Guarantee</w:t>
+            </w:r>
+          </w:p>
+        </w:tc>
+        <w:tc>
+          <w:tcPr>
+            <w:tcW w:w="6835" w:type="dxa"/>
+            <w:gridSpan w:val="2"/>
+            <w:shd w:val="clear" w:color="auto" w:fill="FFE599" w:themeFill="accent4" w:themeFillTint="66"/>
+          </w:tcPr>
+          <w:p>
+            <w:r>
+              <w:t xml:space="preserve">The user will be able to open the </w:t>
+            </w:r>
+            <w:r>
+              <w:t>food</w:t>
+            </w:r>
+            <w:r>
+              <w:t xml:space="preserve"> page.</w:t>
+            </w:r>
+          </w:p>
+        </w:tc>
+      </w:tr>
+      <w:tr>
+        <w:tc>
+          <w:tcPr>
+            <w:tcW w:w="2515" w:type="dxa"/>
+            <w:shd w:val="clear" w:color="auto" w:fill="B4C6E7" w:themeFill="accent1" w:themeFillTint="66"/>
+          </w:tcPr>
+          <w:p>
+            <w:r>
+              <w:t>Success Guarantee</w:t>
+            </w:r>
+          </w:p>
+        </w:tc>
+        <w:tc>
+          <w:tcPr>
+            <w:tcW w:w="6835" w:type="dxa"/>
+            <w:gridSpan w:val="2"/>
+            <w:shd w:val="clear" w:color="auto" w:fill="FFE599" w:themeFill="accent4" w:themeFillTint="66"/>
+          </w:tcPr>
+          <w:p>
+            <w:r>
+              <w:t xml:space="preserve">The user will be able to </w:t>
+            </w:r>
+            <w:r>
+              <w:t>add</w:t>
+            </w:r>
+            <w:r>
+              <w:t xml:space="preserve"> a </w:t>
+            </w:r>
+            <w:r>
+              <w:t>food</w:t>
+            </w:r>
+            <w:r>
+              <w:t xml:space="preserve"> </w:t>
+            </w:r>
+            <w:r>
+              <w:t>to</w:t>
+            </w:r>
+            <w:r>
+              <w:t xml:space="preserve"> their list.</w:t>
+            </w:r>
+          </w:p>
+        </w:tc>
+      </w:tr>
+      <w:tr>
+        <w:tc>
+          <w:tcPr>
+            <w:tcW w:w="2515" w:type="dxa"/>
+            <w:shd w:val="clear" w:color="auto" w:fill="B4C6E7" w:themeFill="accent1" w:themeFillTint="66"/>
+          </w:tcPr>
+          <w:p>
+            <w:r>
+              <w:t>Trigger</w:t>
+            </w:r>
+          </w:p>
+        </w:tc>
+        <w:tc>
+          <w:tcPr>
+            <w:tcW w:w="6835" w:type="dxa"/>
+            <w:gridSpan w:val="2"/>
+            <w:shd w:val="clear" w:color="auto" w:fill="FFE599" w:themeFill="accent4" w:themeFillTint="66"/>
+          </w:tcPr>
+          <w:p>
+            <w:r>
+              <w:t xml:space="preserve">The user selects </w:t>
+            </w:r>
+            <w:r>
+              <w:rPr>
+                <w:i/>
+                <w:iCs/>
+              </w:rPr>
+              <w:t>Add</w:t>
+            </w:r>
+            <w:r>
+              <w:t xml:space="preserve"> option on the </w:t>
+            </w:r>
+            <w:r>
+              <w:rPr>
+                <w:i/>
+                <w:iCs/>
+              </w:rPr>
+              <w:t>Food</w:t>
+            </w:r>
+            <w:r>
+              <w:rPr>
+                <w:i/>
+                <w:iCs/>
+              </w:rPr>
+              <w:t xml:space="preserve"> Screen</w:t>
+            </w:r>
+            <w:r>
+              <w:t>.</w:t>
+            </w:r>
+          </w:p>
+        </w:tc>
+      </w:tr>
+      <w:tr>
+        <w:tc>
+          <w:tcPr>
+            <w:tcW w:w="2515" w:type="dxa"/>
+            <w:shd w:val="clear" w:color="auto" w:fill="B4C6E7" w:themeFill="accent1" w:themeFillTint="66"/>
+          </w:tcPr>
+          <w:p>
+            <w:r>
+              <w:t>Success Scenario</w:t>
+            </w:r>
+          </w:p>
+        </w:tc>
+        <w:tc>
+          <w:tcPr>
+            <w:tcW w:w="630" w:type="dxa"/>
+            <w:shd w:val="clear" w:color="auto" w:fill="B4C6E7" w:themeFill="accent1" w:themeFillTint="66"/>
+          </w:tcPr>
+          <w:p>
+            <w:r>
+              <w:t>Step</w:t>
+            </w:r>
+          </w:p>
+        </w:tc>
+        <w:tc>
+          <w:tcPr>
+            <w:tcW w:w="6205" w:type="dxa"/>
+            <w:shd w:val="clear" w:color="auto" w:fill="B4C6E7" w:themeFill="accent1" w:themeFillTint="66"/>
+          </w:tcPr>
+          <w:p>
+            <w:r>
+              <w:t>Action</w:t>
+            </w:r>
+          </w:p>
+        </w:tc>
+      </w:tr>
+      <w:tr>
+        <w:tc>
+          <w:tcPr>
+            <w:tcW w:w="2515" w:type="dxa"/>
+            <w:shd w:val="clear" w:color="auto" w:fill="B4C6E7" w:themeFill="accent1" w:themeFillTint="66"/>
+          </w:tcPr>
+          <w:p/>
+        </w:tc>
+        <w:tc>
+          <w:tcPr>
+            <w:tcW w:w="630" w:type="dxa"/>
+          </w:tcPr>
+          <w:p>
+            <w:r>
+              <w:t>1.</w:t>
+            </w:r>
+          </w:p>
+        </w:tc>
+        <w:tc>
+          <w:tcPr>
+            <w:tcW w:w="6205" w:type="dxa"/>
+          </w:tcPr>
+          <w:p>
+            <w:pPr>
+              <w:rPr>
+                <w:i/>
+                <w:iCs/>
+              </w:rPr>
+            </w:pPr>
+            <w:r>
+              <w:t xml:space="preserve">User </w:t>
+            </w:r>
+            <w:r>
+              <w:t xml:space="preserve">clicks on </w:t>
+            </w:r>
+            <w:r>
+              <w:rPr>
+                <w:i/>
+                <w:iCs/>
+              </w:rPr>
+              <w:t>Food Screen</w:t>
+            </w:r>
+            <w:r>
+              <w:rPr>
+                <w:i/>
+                <w:iCs/>
+              </w:rPr>
+              <w:t xml:space="preserve"> </w:t>
+            </w:r>
+            <w:r>
+              <w:t>option</w:t>
+            </w:r>
+          </w:p>
+        </w:tc>
+      </w:tr>
+      <w:tr>
+        <w:tc>
+          <w:tcPr>
+            <w:tcW w:w="2515" w:type="dxa"/>
+            <w:shd w:val="clear" w:color="auto" w:fill="B4C6E7" w:themeFill="accent1" w:themeFillTint="66"/>
+          </w:tcPr>
+          <w:p/>
+        </w:tc>
+        <w:tc>
+          <w:tcPr>
+            <w:tcW w:w="630" w:type="dxa"/>
+          </w:tcPr>
+          <w:p>
+            <w:r>
+              <w:t>2.</w:t>
+            </w:r>
+          </w:p>
+        </w:tc>
+        <w:tc>
+          <w:tcPr>
+            <w:tcW w:w="6205" w:type="dxa"/>
+          </w:tcPr>
+          <w:p>
+            <w:r>
+              <w:t xml:space="preserve">System displays </w:t>
+            </w:r>
+            <w:r>
+              <w:rPr>
+                <w:i/>
+                <w:iCs/>
+              </w:rPr>
+              <w:t>Food Screen</w:t>
+            </w:r>
+          </w:p>
+        </w:tc>
+      </w:tr>
+      <w:tr>
+        <w:tc>
+          <w:tcPr>
+            <w:tcW w:w="2515" w:type="dxa"/>
+            <w:shd w:val="clear" w:color="auto" w:fill="B4C6E7" w:themeFill="accent1" w:themeFillTint="66"/>
+          </w:tcPr>
+          <w:p/>
+        </w:tc>
+        <w:tc>
+          <w:tcPr>
+            <w:tcW w:w="630" w:type="dxa"/>
+          </w:tcPr>
+          <w:p>
+            <w:r>
+              <w:t>3.</w:t>
+            </w:r>
+          </w:p>
+        </w:tc>
+        <w:tc>
+          <w:tcPr>
+            <w:tcW w:w="6205" w:type="dxa"/>
+          </w:tcPr>
+          <w:p>
+            <w:r>
+              <w:t xml:space="preserve">User selects </w:t>
+            </w:r>
+            <w:r>
+              <w:rPr>
+                <w:i/>
+                <w:iCs/>
+              </w:rPr>
+              <w:t>Add</w:t>
+            </w:r>
+            <w:r>
+              <w:t xml:space="preserve"> option on </w:t>
+            </w:r>
+            <w:r>
+              <w:t>for the type of food</w:t>
+            </w:r>
+          </w:p>
+        </w:tc>
+      </w:tr>
+      <w:tr>
+        <w:tc>
+          <w:tcPr>
+            <w:tcW w:w="2515" w:type="dxa"/>
+            <w:shd w:val="clear" w:color="auto" w:fill="B4C6E7" w:themeFill="accent1" w:themeFillTint="66"/>
+          </w:tcPr>
+          <w:p/>
+        </w:tc>
+        <w:tc>
+          <w:tcPr>
+            <w:tcW w:w="630" w:type="dxa"/>
+          </w:tcPr>
+          <w:p>
+            <w:r>
+              <w:t>4.</w:t>
+            </w:r>
+          </w:p>
+        </w:tc>
+        <w:tc>
+          <w:tcPr>
+            <w:tcW w:w="6205" w:type="dxa"/>
+          </w:tcPr>
+          <w:p>
+            <w:r>
+              <w:t xml:space="preserve">System </w:t>
+            </w:r>
+            <w:r>
+              <w:rPr>
+                <w:i/>
+                <w:iCs/>
+              </w:rPr>
+              <w:t xml:space="preserve">adds </w:t>
+            </w:r>
+            <w:r>
+              <w:t>one portion of food to the database</w:t>
+            </w:r>
+          </w:p>
+        </w:tc>
+      </w:tr>
+      <w:tr>
+        <w:tc>
+          <w:tcPr>
+            <w:tcW w:w="2515" w:type="dxa"/>
+            <w:shd w:val="clear" w:color="auto" w:fill="B4C6E7" w:themeFill="accent1" w:themeFillTint="66"/>
+          </w:tcPr>
+          <w:p/>
+        </w:tc>
+        <w:tc>
+          <w:tcPr>
+            <w:tcW w:w="630" w:type="dxa"/>
+          </w:tcPr>
+          <w:p>
+            <w:r>
+              <w:t>5.</w:t>
+            </w:r>
+          </w:p>
+        </w:tc>
+        <w:tc>
+          <w:tcPr>
+            <w:tcW w:w="6205" w:type="dxa"/>
+          </w:tcPr>
+          <w:p>
+            <w:r>
+              <w:t xml:space="preserve">System displays </w:t>
+            </w:r>
+            <w:r>
+              <w:rPr>
+                <w:i/>
+                <w:iCs/>
+              </w:rPr>
+              <w:t xml:space="preserve">food Screen </w:t>
+            </w:r>
+            <w:r>
+              <w:t>with one more portion</w:t>
+            </w:r>
+          </w:p>
+        </w:tc>
+      </w:tr>
+      <w:tr>
+        <w:tc>
+          <w:tcPr>
+            <w:tcW w:w="2515" w:type="dxa"/>
+            <w:shd w:val="clear" w:color="auto" w:fill="B4C6E7" w:themeFill="accent1" w:themeFillTint="66"/>
+          </w:tcPr>
+          <w:p>
+            <w:r>
+              <w:t>Extensions</w:t>
+            </w:r>
+          </w:p>
+        </w:tc>
+        <w:tc>
+          <w:tcPr>
+            <w:tcW w:w="6835" w:type="dxa"/>
+            <w:gridSpan w:val="2"/>
+            <w:shd w:val="clear" w:color="auto" w:fill="B4C6E7" w:themeFill="accent1" w:themeFillTint="66"/>
+          </w:tcPr>
+          <w:p>
+            <w:r>
+              <w:t>Branch Scenarios</w:t>
+            </w:r>
+          </w:p>
+        </w:tc>
+      </w:tr>
+      <w:tr>
+        <w:tc>
+          <w:tcPr>
+            <w:tcW w:w="2515" w:type="dxa"/>
+            <w:shd w:val="clear" w:color="auto" w:fill="B4C6E7" w:themeFill="accent1" w:themeFillTint="66"/>
+          </w:tcPr>
+          <w:p>
+            <w:pPr>
+              <w:jc w:val="right"/>
+            </w:pPr>
+            <w:r>
+              <w:t>4a, 5a, 6a</w:t>
+            </w:r>
+          </w:p>
+        </w:tc>
+        <w:tc>
+          <w:tcPr>
+            <w:tcW w:w="6835" w:type="dxa"/>
+            <w:gridSpan w:val="2"/>
+          </w:tcPr>
+          <w:p>
+            <w:r>
+              <w:t xml:space="preserve">User selects </w:t>
+            </w:r>
+            <w:r>
+              <w:t>Food</w:t>
+            </w:r>
+            <w:r>
+              <w:t xml:space="preserve"> Screen from the navigation bar</w:t>
             </w:r>
           </w:p>
         </w:tc>
@@ -4350,7 +5766,7 @@
 <w:hdr xmlns:wpc="http://schemas.microsoft.com/office/word/2010/wordprocessingCanvas" xmlns:cx="http://schemas.microsoft.com/office/drawing/2014/chartex" xmlns:cx1="http://schemas.microsoft.com/office/drawing/2015/9/8/chartex" xmlns:cx2="http://schemas.microsoft.com/office/drawing/2015/10/21/chartex" xmlns:cx3="http://schemas.microsoft.com/office/drawing/2016/5/9/chartex" xmlns:cx4="http://schemas.microsoft.com/office/drawing/2016/5/10/chartex" xmlns:cx5="http://schemas.microsoft.com/office/drawing/2016/5/11/chartex" xmlns:cx6="http://schemas.microsoft.com/office/drawing/2016/5/12/chartex" xmlns:cx7="http://schemas.microsoft.com/office/drawing/2016/5/13/chartex" xmlns:cx8="http://schemas.microsoft.com/office/drawing/2016/5/14/chartex" xmlns:mc="http://schemas.openxmlformats.org/markup-compatibility/2006" xmlns:aink="http://schemas.microsoft.com/office/drawing/2016/ink" xmlns:am3d="http://schemas.microsoft.com/office/drawing/2017/model3d" xmlns:o="urn:schemas-microsoft-com:office:office" xmlns:r="http://schemas.openxmlformats.org/officeDocument/2006/relationships" xmlns:m="http://schemas.openxmlformats.org/officeDocument/2006/math" xmlns:v="urn:schemas-microsoft-com:vml" xmlns:wp14="http://schemas.microsoft.com/office/word/2010/wordprocessingDrawing" xmlns:wp="http://schemas.openxmlformats.org/drawingml/2006/wordprocessingDrawing" xmlns:w10="urn:schemas-microsoft-com:office:word" xmlns:w="http://schemas.openxmlformats.org/wordprocessingml/2006/main" xmlns:w14="http://schemas.microsoft.com/office/word/2010/wordml" xmlns:w15="http://schemas.microsoft.com/office/word/2012/wordml" xmlns:w16cex="http://schemas.microsoft.com/office/word/2018/wordml/cex" xmlns:w16cid="http://schemas.microsoft.com/office/word/2016/wordml/cid" xmlns:w16="http://schemas.microsoft.com/office/word/2018/wordml" xmlns:w16sdtdh="http://schemas.microsoft.com/office/word/2020/wordml/sdtdatahash" xmlns:w16se="http://schemas.microsoft.com/office/word/2015/wordml/symex" xmlns:wpg="http://schemas.microsoft.com/office/word/2010/wordprocessingGroup" xmlns:wpi="http://schemas.microsoft.com/office/word/2010/wordprocessingInk" xmlns:wne="http://schemas.microsoft.com/office/word/2006/wordml" xmlns:wps="http://schemas.microsoft.com/office/word/2010/wordprocessingShape" mc:Ignorable="w14 w15 w16se w16cid w16 w16cex w16sdtdh wp14">
   <w:p>
     <w:pPr>
-      <w:pStyle w:val="Header"/>
+      <w:pStyle w:val="Kopfzeile"/>
       <w:spacing w:after="240"/>
       <w:jc w:val="center"/>
       <w:rPr>
@@ -5568,7 +6984,7 @@
     <w:lsdException w:name="Unresolved Mention" w:semiHidden="1" w:unhideWhenUsed="1"/>
     <w:lsdException w:name="Smart Link" w:semiHidden="1" w:unhideWhenUsed="1"/>
   </w:latentStyles>
-  <w:style w:type="paragraph" w:default="1" w:styleId="Normal">
+  <w:style w:type="paragraph" w:default="1" w:styleId="Standard">
     <w:name w:val="Normal"/>
     <w:qFormat/>
     <w:rsid w:val="00752440"/>
@@ -5582,13 +6998,13 @@
       <w:lang w:eastAsia="ar-SA"/>
     </w:rPr>
   </w:style>
-  <w:style w:type="character" w:default="1" w:styleId="DefaultParagraphFont">
+  <w:style w:type="character" w:default="1" w:styleId="Absatz-Standardschriftart">
     <w:name w:val="Default Paragraph Font"/>
     <w:uiPriority w:val="1"/>
     <w:semiHidden/>
     <w:unhideWhenUsed/>
   </w:style>
-  <w:style w:type="table" w:default="1" w:styleId="TableNormal">
+  <w:style w:type="table" w:default="1" w:styleId="NormaleTabelle">
     <w:name w:val="Normal Table"/>
     <w:uiPriority w:val="99"/>
     <w:semiHidden/>
@@ -5603,25 +7019,25 @@
       </w:tblCellMar>
     </w:tblPr>
   </w:style>
-  <w:style w:type="numbering" w:default="1" w:styleId="NoList">
+  <w:style w:type="numbering" w:default="1" w:styleId="KeineListe">
     <w:name w:val="No List"/>
     <w:uiPriority w:val="99"/>
     <w:semiHidden/>
     <w:unhideWhenUsed/>
   </w:style>
-  <w:style w:type="paragraph" w:styleId="ListParagraph">
+  <w:style w:type="paragraph" w:styleId="Listenabsatz">
     <w:name w:val="List Paragraph"/>
-    <w:basedOn w:val="Normal"/>
+    <w:basedOn w:val="Standard"/>
     <w:qFormat/>
     <w:rsid w:val="00752440"/>
     <w:pPr>
       <w:ind w:left="720"/>
     </w:pPr>
   </w:style>
-  <w:style w:type="paragraph" w:styleId="Header">
+  <w:style w:type="paragraph" w:styleId="Kopfzeile">
     <w:name w:val="header"/>
-    <w:basedOn w:val="Normal"/>
-    <w:link w:val="HeaderChar"/>
+    <w:basedOn w:val="Standard"/>
+    <w:link w:val="KopfzeileZchn"/>
     <w:uiPriority w:val="99"/>
     <w:unhideWhenUsed/>
     <w:rsid w:val="00752440"/>
@@ -5633,10 +7049,10 @@
       <w:spacing w:after="0" w:line="240" w:lineRule="auto"/>
     </w:pPr>
   </w:style>
-  <w:style w:type="character" w:customStyle="1" w:styleId="HeaderChar">
-    <w:name w:val="Header Char"/>
-    <w:basedOn w:val="DefaultParagraphFont"/>
-    <w:link w:val="Header"/>
+  <w:style w:type="character" w:customStyle="1" w:styleId="KopfzeileZchn">
+    <w:name w:val="Kopfzeile Zchn"/>
+    <w:basedOn w:val="Absatz-Standardschriftart"/>
+    <w:link w:val="Kopfzeile"/>
     <w:uiPriority w:val="99"/>
     <w:rsid w:val="00752440"/>
     <w:rPr>
@@ -5645,10 +7061,10 @@
       <w:lang w:eastAsia="ar-SA"/>
     </w:rPr>
   </w:style>
-  <w:style w:type="paragraph" w:styleId="Footer">
+  <w:style w:type="paragraph" w:styleId="Fuzeile">
     <w:name w:val="footer"/>
-    <w:basedOn w:val="Normal"/>
-    <w:link w:val="FooterChar"/>
+    <w:basedOn w:val="Standard"/>
+    <w:link w:val="FuzeileZchn"/>
     <w:uiPriority w:val="99"/>
     <w:unhideWhenUsed/>
     <w:rsid w:val="00752440"/>
@@ -5660,10 +7076,10 @@
       <w:spacing w:after="0" w:line="240" w:lineRule="auto"/>
     </w:pPr>
   </w:style>
-  <w:style w:type="character" w:customStyle="1" w:styleId="FooterChar">
-    <w:name w:val="Footer Char"/>
-    <w:basedOn w:val="DefaultParagraphFont"/>
-    <w:link w:val="Footer"/>
+  <w:style w:type="character" w:customStyle="1" w:styleId="FuzeileZchn">
+    <w:name w:val="Fußzeile Zchn"/>
+    <w:basedOn w:val="Absatz-Standardschriftart"/>
+    <w:link w:val="Fuzeile"/>
     <w:uiPriority w:val="99"/>
     <w:rsid w:val="00752440"/>
     <w:rPr>
@@ -5672,9 +7088,9 @@
       <w:lang w:eastAsia="ar-SA"/>
     </w:rPr>
   </w:style>
-  <w:style w:type="table" w:styleId="TableGrid">
+  <w:style w:type="table" w:styleId="Tabellenraster">
     <w:name w:val="Table Grid"/>
-    <w:basedOn w:val="TableNormal"/>
+    <w:basedOn w:val="NormaleTabelle"/>
     <w:uiPriority w:val="39"/>
     <w:rsid w:val="00752440"/>
     <w:pPr>
@@ -5691,9 +7107,9 @@
       </w:tblBorders>
     </w:tblPr>
   </w:style>
-  <w:style w:type="table" w:styleId="GridTable4-Accent1">
+  <w:style w:type="table" w:styleId="Gitternetztabelle4Akzent1">
     <w:name w:val="Grid Table 4 Accent 1"/>
-    <w:basedOn w:val="TableNormal"/>
+    <w:basedOn w:val="NormaleTabelle"/>
     <w:uiPriority w:val="49"/>
     <w:rsid w:val="00752440"/>
     <w:pPr>
@@ -5767,7 +7183,7 @@
       </w:tcPr>
     </w:tblStylePr>
   </w:style>
-  <w:style w:type="character" w:styleId="Emphasis">
+  <w:style w:type="character" w:styleId="Hervorhebung">
     <w:name w:val="Emphasis"/>
     <w:uiPriority w:val="20"/>
     <w:qFormat/>
@@ -5779,9 +7195,9 @@
       <w:iCs w:val="0"/>
     </w:rPr>
   </w:style>
-  <w:style w:type="paragraph" w:styleId="NormalWeb">
+  <w:style w:type="paragraph" w:styleId="StandardWeb">
     <w:name w:val="Normal (Web)"/>
-    <w:basedOn w:val="Normal"/>
+    <w:basedOn w:val="Standard"/>
     <w:uiPriority w:val="99"/>
     <w:semiHidden/>
     <w:unhideWhenUsed/>
@@ -5798,10 +7214,10 @@
       <w:lang w:eastAsia="zh-CN"/>
     </w:rPr>
   </w:style>
-  <w:style w:type="paragraph" w:styleId="BalloonText">
+  <w:style w:type="paragraph" w:styleId="Sprechblasentext">
     <w:name w:val="Balloon Text"/>
-    <w:basedOn w:val="Normal"/>
-    <w:link w:val="BalloonTextChar"/>
+    <w:basedOn w:val="Standard"/>
+    <w:link w:val="SprechblasentextZchn"/>
     <w:uiPriority w:val="99"/>
     <w:semiHidden/>
     <w:unhideWhenUsed/>
@@ -5815,10 +7231,10 @@
       <w:szCs w:val="18"/>
     </w:rPr>
   </w:style>
-  <w:style w:type="character" w:customStyle="1" w:styleId="BalloonTextChar">
-    <w:name w:val="Balloon Text Char"/>
-    <w:basedOn w:val="DefaultParagraphFont"/>
-    <w:link w:val="BalloonText"/>
+  <w:style w:type="character" w:customStyle="1" w:styleId="SprechblasentextZchn">
+    <w:name w:val="Sprechblasentext Zchn"/>
+    <w:basedOn w:val="Absatz-Standardschriftart"/>
+    <w:link w:val="Sprechblasentext"/>
     <w:uiPriority w:val="99"/>
     <w:semiHidden/>
     <w:rsid w:val="00A130AB"/>

</xml_diff>